<commit_message>
Added preprocessing by line, and by poem
</commit_message>
<xml_diff>
--- a/data/syllable_dict_explanation.docx
+++ b/data/syllable_dict_explanation.docx
@@ -47,8 +47,6 @@
         </w:rPr>
         <w:t>This document</w:t>
       </w:r>
-      <w:bookmarkStart w:id="0" w:name="_GoBack"/>
-      <w:bookmarkEnd w:id="0"/>
       <w:r>
         <w:rPr>
           <w:rFonts w:ascii="Times New Roman" w:hAnsi="Times New Roman" w:cs="Times New Roman"/>
@@ -456,7 +454,6 @@
         <w:ind w:left="360"/>
         <w:rPr>
           <w:rFonts w:ascii="Times New Roman" w:hAnsi="Times New Roman" w:cs="Times New Roman"/>
-          <w:i/>
           <w:sz w:val="24"/>
           <w:szCs w:val="24"/>
         </w:rPr>
@@ -614,6 +611,38 @@
         </w:rPr>
         <w:t>fewer syllables specifically when it occurs as the last word in a line.</w:t>
       </w:r>
+    </w:p>
+    <w:p>
+      <w:pPr>
+        <w:pStyle w:val="ListParagraph"/>
+        <w:numPr>
+          <w:ilvl w:val="0"/>
+          <w:numId w:val="1"/>
+        </w:numPr>
+        <w:rPr>
+          <w:rFonts w:ascii="Times New Roman" w:hAnsi="Times New Roman" w:cs="Times New Roman"/>
+          <w:sz w:val="24"/>
+          <w:szCs w:val="24"/>
+        </w:rPr>
+      </w:pPr>
+      <w:r>
+        <w:rPr>
+          <w:rFonts w:ascii="Times New Roman" w:hAnsi="Times New Roman" w:cs="Times New Roman"/>
+          <w:sz w:val="24"/>
+          <w:szCs w:val="24"/>
+        </w:rPr>
+        <w:t>Note that in a number of cases, the syllable counts differ from those found in present-day English.</w:t>
+      </w:r>
+      <w:r>
+        <w:rPr>
+          <w:rFonts w:ascii="Times New Roman" w:hAnsi="Times New Roman" w:cs="Times New Roman"/>
+          <w:sz w:val="24"/>
+          <w:szCs w:val="24"/>
+        </w:rPr>
+        <w:t xml:space="preserve"> For example, everywhere where it occurs in the sonnets, the word “power” has only one syllable.</w:t>
+      </w:r>
+      <w:bookmarkStart w:id="0" w:name="_GoBack"/>
+      <w:bookmarkEnd w:id="0"/>
     </w:p>
     <w:sectPr>
       <w:pgSz w:w="12240" w:h="15840"/>
@@ -628,9 +657,9 @@
 <file path=word/numbering.xml><?xml version="1.0" encoding="utf-8"?>
 <w:numbering xmlns:wpc="http://schemas.microsoft.com/office/word/2010/wordprocessingCanvas" xmlns:cx="http://schemas.microsoft.com/office/drawing/2014/chartex" xmlns:mc="http://schemas.openxmlformats.org/markup-compatibility/2006" xmlns:o="urn:schemas-microsoft-com:office:office" xmlns:r="http://schemas.openxmlformats.org/officeDocument/2006/relationships" xmlns:m="http://schemas.openxmlformats.org/officeDocument/2006/math" xmlns:v="urn:schemas-microsoft-com:vml" xmlns:wp14="http://schemas.microsoft.com/office/word/2010/wordprocessingDrawing" xmlns:wp="http://schemas.openxmlformats.org/drawingml/2006/wordprocessingDrawing" xmlns:w10="urn:schemas-microsoft-com:office:word" xmlns:w="http://schemas.openxmlformats.org/wordprocessingml/2006/main" xmlns:w14="http://schemas.microsoft.com/office/word/2010/wordml" xmlns:w15="http://schemas.microsoft.com/office/word/2012/wordml" xmlns:w16se="http://schemas.microsoft.com/office/word/2015/wordml/symex" xmlns:wpg="http://schemas.microsoft.com/office/word/2010/wordprocessingGroup" xmlns:wpi="http://schemas.microsoft.com/office/word/2010/wordprocessingInk" xmlns:wne="http://schemas.microsoft.com/office/word/2006/wordml" xmlns:wps="http://schemas.microsoft.com/office/word/2010/wordprocessingShape" mc:Ignorable="w14 w15 w16se wp14">
   <w:abstractNum w:abstractNumId="0" w15:restartNumberingAfterBreak="0">
-    <w:nsid w:val="23826F36"/>
+    <w:nsid w:val="059E23F8"/>
     <w:multiLevelType w:val="hybridMultilevel"/>
-    <w:tmpl w:val="695EB3B0"/>
+    <w:tmpl w:val="558081DE"/>
     <w:lvl w:ilvl="0" w:tplc="0409000F">
       <w:start w:val="1"/>
       <w:numFmt w:val="decimal"/>
@@ -640,7 +669,7 @@
         <w:ind w:left="360" w:hanging="360"/>
       </w:pPr>
     </w:lvl>
-    <w:lvl w:ilvl="1" w:tplc="04090019">
+    <w:lvl w:ilvl="1" w:tplc="04090019" w:tentative="1">
       <w:start w:val="1"/>
       <w:numFmt w:val="lowerLetter"/>
       <w:lvlText w:val="%2."/>
@@ -713,8 +742,186 @@
       </w:pPr>
     </w:lvl>
   </w:abstractNum>
+  <w:abstractNum w:abstractNumId="1" w15:restartNumberingAfterBreak="0">
+    <w:nsid w:val="23826F36"/>
+    <w:multiLevelType w:val="hybridMultilevel"/>
+    <w:tmpl w:val="A3CEADE6"/>
+    <w:lvl w:ilvl="0" w:tplc="FD16EAA6">
+      <w:start w:val="1"/>
+      <w:numFmt w:val="decimal"/>
+      <w:lvlText w:val="%1."/>
+      <w:lvlJc w:val="left"/>
+      <w:pPr>
+        <w:ind w:left="360" w:hanging="360"/>
+      </w:pPr>
+    </w:lvl>
+    <w:lvl w:ilvl="1" w:tplc="04090019">
+      <w:start w:val="1"/>
+      <w:numFmt w:val="lowerLetter"/>
+      <w:lvlText w:val="%2."/>
+      <w:lvlJc w:val="left"/>
+      <w:pPr>
+        <w:ind w:left="1080" w:hanging="360"/>
+      </w:pPr>
+    </w:lvl>
+    <w:lvl w:ilvl="2" w:tplc="0409001B" w:tentative="1">
+      <w:start w:val="1"/>
+      <w:numFmt w:val="lowerRoman"/>
+      <w:lvlText w:val="%3."/>
+      <w:lvlJc w:val="right"/>
+      <w:pPr>
+        <w:ind w:left="1800" w:hanging="180"/>
+      </w:pPr>
+    </w:lvl>
+    <w:lvl w:ilvl="3" w:tplc="0409000F" w:tentative="1">
+      <w:start w:val="1"/>
+      <w:numFmt w:val="decimal"/>
+      <w:lvlText w:val="%4."/>
+      <w:lvlJc w:val="left"/>
+      <w:pPr>
+        <w:ind w:left="2520" w:hanging="360"/>
+      </w:pPr>
+    </w:lvl>
+    <w:lvl w:ilvl="4" w:tplc="04090019" w:tentative="1">
+      <w:start w:val="1"/>
+      <w:numFmt w:val="lowerLetter"/>
+      <w:lvlText w:val="%5."/>
+      <w:lvlJc w:val="left"/>
+      <w:pPr>
+        <w:ind w:left="3240" w:hanging="360"/>
+      </w:pPr>
+    </w:lvl>
+    <w:lvl w:ilvl="5" w:tplc="0409001B" w:tentative="1">
+      <w:start w:val="1"/>
+      <w:numFmt w:val="lowerRoman"/>
+      <w:lvlText w:val="%6."/>
+      <w:lvlJc w:val="right"/>
+      <w:pPr>
+        <w:ind w:left="3960" w:hanging="180"/>
+      </w:pPr>
+    </w:lvl>
+    <w:lvl w:ilvl="6" w:tplc="0409000F" w:tentative="1">
+      <w:start w:val="1"/>
+      <w:numFmt w:val="decimal"/>
+      <w:lvlText w:val="%7."/>
+      <w:lvlJc w:val="left"/>
+      <w:pPr>
+        <w:ind w:left="4680" w:hanging="360"/>
+      </w:pPr>
+    </w:lvl>
+    <w:lvl w:ilvl="7" w:tplc="04090019" w:tentative="1">
+      <w:start w:val="1"/>
+      <w:numFmt w:val="lowerLetter"/>
+      <w:lvlText w:val="%8."/>
+      <w:lvlJc w:val="left"/>
+      <w:pPr>
+        <w:ind w:left="5400" w:hanging="360"/>
+      </w:pPr>
+    </w:lvl>
+    <w:lvl w:ilvl="8" w:tplc="0409001B" w:tentative="1">
+      <w:start w:val="1"/>
+      <w:numFmt w:val="lowerRoman"/>
+      <w:lvlText w:val="%9."/>
+      <w:lvlJc w:val="right"/>
+      <w:pPr>
+        <w:ind w:left="6120" w:hanging="180"/>
+      </w:pPr>
+    </w:lvl>
+  </w:abstractNum>
+  <w:abstractNum w:abstractNumId="2" w15:restartNumberingAfterBreak="0">
+    <w:nsid w:val="44787301"/>
+    <w:multiLevelType w:val="hybridMultilevel"/>
+    <w:tmpl w:val="794A7DC4"/>
+    <w:lvl w:ilvl="0" w:tplc="0409000F">
+      <w:start w:val="1"/>
+      <w:numFmt w:val="decimal"/>
+      <w:lvlText w:val="%1."/>
+      <w:lvlJc w:val="left"/>
+      <w:pPr>
+        <w:ind w:left="360" w:hanging="360"/>
+      </w:pPr>
+    </w:lvl>
+    <w:lvl w:ilvl="1" w:tplc="04090019" w:tentative="1">
+      <w:start w:val="1"/>
+      <w:numFmt w:val="lowerLetter"/>
+      <w:lvlText w:val="%2."/>
+      <w:lvlJc w:val="left"/>
+      <w:pPr>
+        <w:ind w:left="1080" w:hanging="360"/>
+      </w:pPr>
+    </w:lvl>
+    <w:lvl w:ilvl="2" w:tplc="0409001B" w:tentative="1">
+      <w:start w:val="1"/>
+      <w:numFmt w:val="lowerRoman"/>
+      <w:lvlText w:val="%3."/>
+      <w:lvlJc w:val="right"/>
+      <w:pPr>
+        <w:ind w:left="1800" w:hanging="180"/>
+      </w:pPr>
+    </w:lvl>
+    <w:lvl w:ilvl="3" w:tplc="0409000F" w:tentative="1">
+      <w:start w:val="1"/>
+      <w:numFmt w:val="decimal"/>
+      <w:lvlText w:val="%4."/>
+      <w:lvlJc w:val="left"/>
+      <w:pPr>
+        <w:ind w:left="2520" w:hanging="360"/>
+      </w:pPr>
+    </w:lvl>
+    <w:lvl w:ilvl="4" w:tplc="04090019" w:tentative="1">
+      <w:start w:val="1"/>
+      <w:numFmt w:val="lowerLetter"/>
+      <w:lvlText w:val="%5."/>
+      <w:lvlJc w:val="left"/>
+      <w:pPr>
+        <w:ind w:left="3240" w:hanging="360"/>
+      </w:pPr>
+    </w:lvl>
+    <w:lvl w:ilvl="5" w:tplc="0409001B" w:tentative="1">
+      <w:start w:val="1"/>
+      <w:numFmt w:val="lowerRoman"/>
+      <w:lvlText w:val="%6."/>
+      <w:lvlJc w:val="right"/>
+      <w:pPr>
+        <w:ind w:left="3960" w:hanging="180"/>
+      </w:pPr>
+    </w:lvl>
+    <w:lvl w:ilvl="6" w:tplc="0409000F" w:tentative="1">
+      <w:start w:val="1"/>
+      <w:numFmt w:val="decimal"/>
+      <w:lvlText w:val="%7."/>
+      <w:lvlJc w:val="left"/>
+      <w:pPr>
+        <w:ind w:left="4680" w:hanging="360"/>
+      </w:pPr>
+    </w:lvl>
+    <w:lvl w:ilvl="7" w:tplc="04090019" w:tentative="1">
+      <w:start w:val="1"/>
+      <w:numFmt w:val="lowerLetter"/>
+      <w:lvlText w:val="%8."/>
+      <w:lvlJc w:val="left"/>
+      <w:pPr>
+        <w:ind w:left="5400" w:hanging="360"/>
+      </w:pPr>
+    </w:lvl>
+    <w:lvl w:ilvl="8" w:tplc="0409001B" w:tentative="1">
+      <w:start w:val="1"/>
+      <w:numFmt w:val="lowerRoman"/>
+      <w:lvlText w:val="%9."/>
+      <w:lvlJc w:val="right"/>
+      <w:pPr>
+        <w:ind w:left="6120" w:hanging="180"/>
+      </w:pPr>
+    </w:lvl>
+  </w:abstractNum>
   <w:num w:numId="1">
+    <w:abstractNumId w:val="1"/>
+  </w:num>
+  <w:num w:numId="2">
     <w:abstractNumId w:val="0"/>
+  </w:num>
+  <w:num w:numId="3">
+    <w:abstractNumId w:val="2"/>
   </w:num>
 </w:numbering>
 </file>

</xml_diff>